<commit_message>
Working program with .json db equivalent.
</commit_message>
<xml_diff>
--- a/Outputs/This_Week_In_Food.docx
+++ b/Outputs/This_Week_In_Food.docx
@@ -8,7 +8,7 @@
         <w:jc w:val="center"/>
       </w:pPr>
       <w:r>
-        <w:t>Shopping List: Week of Sunday, February 05, 2022</w:t>
+        <w:t>Shopping List: Week of Sunday, February 20, 2022</w:t>
       </w:r>
     </w:p>
     <w:p>
@@ -21,7 +21,7 @@
     </w:p>
     <w:p>
       <w:r>
-        <w:t>Veal Scallopini, Bacon</w:t>
+        <w:t>Steak</w:t>
       </w:r>
     </w:p>
     <w:p>
@@ -34,7 +34,7 @@
     </w:p>
     <w:p>
       <w:r>
-        <w:t>Eggs, Lipton Envelope</w:t>
+        <w:t>Lipton Envelope, Eggs</w:t>
       </w:r>
     </w:p>
     <w:p>
@@ -47,7 +47,7 @@
     </w:p>
     <w:p>
       <w:r>
-        <w:t>Parmigiano, Pecorino, Milk</w:t>
+        <w:t>Parmigiano, Butter, Ricotta, Milk</w:t>
       </w:r>
     </w:p>
     <w:p>
@@ -60,7 +60,7 @@
     </w:p>
     <w:p>
       <w:r>
-        <w:t>Zucchini, Romaine Lettuce, Tomato, Asparagus, Peas, Onion</w:t>
+        <w:t>Tomatoes, Onion, Garlic, Basil, Romaine Lettuce, Vegetable Medley, Asparagus, Peas, Broccoli Florets</w:t>
       </w:r>
     </w:p>
     <w:p>
@@ -73,7 +73,7 @@
     </w:p>
     <w:p>
       <w:r>
-        <w:t>Flour, White Bread, Baguette</w:t>
+        <w:t>White Bread, Baguette</w:t>
       </w:r>
     </w:p>
     <w:p>
@@ -86,7 +86,7 @@
     </w:p>
     <w:p>
       <w:r>
-        <w:t>Spaghetti, Ditali</w:t>
+        <w:t>Penne, Ditali</w:t>
       </w:r>
     </w:p>
     <w:p>
@@ -99,7 +99,7 @@
     </w:p>
     <w:p>
       <w:r>
-        <w:t>Pepper, Salt, Bread Crumbs</w:t>
+        <w:t>Salt, Pepper</w:t>
       </w:r>
     </w:p>
     <w:p>
@@ -125,7 +125,7 @@
     </w:p>
     <w:p>
       <w:r>
-        <w:t>Olive Oil, White Vinegar, White Balsamic Vinegar</w:t>
+        <w:t>Olive Oil, White Balsamic Vinegar</w:t>
       </w:r>
     </w:p>
     <w:p>
@@ -139,7 +139,7 @@
         <w:jc w:val="center"/>
       </w:pPr>
       <w:r>
-        <w:t>Menu: Week of Saturday, February 05, 2022</w:t>
+        <w:t>Menu: Week of Sunday, February 20, 2022</w:t>
       </w:r>
     </w:p>
     <w:p>
@@ -152,7 +152,7 @@
     </w:p>
     <w:p>
       <w:r>
-        <w:t>Cacio e Pepe + Boiled Zucchini</w:t>
+        <w:t>Pomodori + Salad</w:t>
       </w:r>
     </w:p>
     <w:p>
@@ -165,7 +165,7 @@
     </w:p>
     <w:p>
       <w:r>
-        <w:t>Breaded Cutlets + Salad</w:t>
+        <w:t>American Steak + Vegetable Medley</w:t>
       </w:r>
     </w:p>
     <w:p>
@@ -204,7 +204,7 @@
     </w:p>
     <w:p>
       <w:r>
-        <w:t>Carbonara + Salad</w:t>
+        <w:t>Ricotta and Broccoli</w:t>
       </w:r>
     </w:p>
     <w:sectPr>

</xml_diff>